<commit_message>
getting up to speed
</commit_message>
<xml_diff>
--- a/Google Preparation.docx
+++ b/Google Preparation.docx
@@ -900,10 +900,7 @@
         <w:t>Routers</w:t>
       </w:r>
       <w:r>
-        <w:t xml:space="preserve"> - </w:t>
-      </w:r>
-      <w:r>
-        <w:t>used to connect two or more networks</w:t>
+        <w:t xml:space="preserve"> - used to connect two or more networks</w:t>
       </w:r>
     </w:p>
     <w:p>
@@ -919,10 +916,7 @@
         <w:t>Gateways</w:t>
       </w:r>
       <w:r>
-        <w:t xml:space="preserve"> - </w:t>
-      </w:r>
-      <w:r>
-        <w:t>describe the address of the networking device that enables the hosts in a LAN to connect to networks and hosts outside the LAN.</w:t>
+        <w:t xml:space="preserve"> - describe the address of the networking device that enables the hosts in a LAN to connect to networks and hosts outside the LAN.</w:t>
       </w:r>
     </w:p>
     <w:p>
@@ -937,10 +931,7 @@
         <w:t>NIC</w:t>
       </w:r>
       <w:r>
-        <w:t xml:space="preserve"> - </w:t>
-      </w:r>
-      <w:r>
-        <w:t>electronic hardware interface to the LAN</w:t>
+        <w:t xml:space="preserve"> - electronic hardware interface to the LAN</w:t>
       </w:r>
     </w:p>
     <w:p>
@@ -978,10 +969,7 @@
         <w:t>Modem</w:t>
       </w:r>
       <w:r>
-        <w:t xml:space="preserve"> - </w:t>
-      </w:r>
-      <w:r>
-        <w:t>provide highspeed data access via your cable connection or via a telephone company’s DSL connection</w:t>
+        <w:t xml:space="preserve"> - provide highspeed data access via your cable connection or via a telephone company’s DSL connection</w:t>
       </w:r>
     </w:p>
     <w:p>
@@ -1002,24 +990,18 @@
         <w:rPr>
           <w:b/>
         </w:rPr>
+        <w:t xml:space="preserve"> LAN (Local Area Network)</w:t>
+      </w:r>
+      <w:r>
+        <w:t xml:space="preserve"> – Network commonly used to accomplish this interconnection. Network users that share computer resources in a limited area.</w:t>
+      </w:r>
+      <w:r>
         <w:t xml:space="preserve"> </w:t>
       </w:r>
       <w:r>
         <w:rPr>
           <w:b/>
         </w:rPr>
-        <w:t>LAN (Local Area Network)</w:t>
-      </w:r>
-      <w:r>
-        <w:t xml:space="preserve"> – Network commonly used to accomplish this interconnection. Network users that share computer resources in a limited area.</w:t>
-      </w:r>
-      <w:r>
-        <w:t xml:space="preserve"> </w:t>
-      </w:r>
-      <w:r>
-        <w:rPr>
-          <w:b/>
-        </w:rPr>
         <w:t>Wide Area Network</w:t>
       </w:r>
       <w:r>
@@ -1028,8 +1010,6 @@
       <w:r>
         <w:t>geographic</w:t>
       </w:r>
-      <w:bookmarkStart w:id="0" w:name="_GoBack"/>
-      <w:bookmarkEnd w:id="0"/>
       <w:r>
         <w:t xml:space="preserve"> area such across cities, states, or countries.</w:t>
       </w:r>
@@ -5184,7 +5164,33 @@
         <w:pStyle w:val="ListParagraph"/>
       </w:pPr>
     </w:p>
+    <w:p>
+      <w:pPr>
+        <w:pStyle w:val="ListParagraph"/>
+      </w:pPr>
+    </w:p>
+    <w:p>
+      <w:r>
+        <w:t>Polycom marketing material</w:t>
+      </w:r>
+    </w:p>
+    <w:p>
+      <w:r>
+        <w:t>Honda accord trading it in</w:t>
+      </w:r>
+    </w:p>
+    <w:p>
+      <w:proofErr w:type="spellStart"/>
+      <w:r>
+        <w:t>Souri</w:t>
+      </w:r>
+      <w:proofErr w:type="spellEnd"/>
+      <w:r>
+        <w:t xml:space="preserve"> not doing his job</w:t>
+      </w:r>
+    </w:p>
     <w:p/>
+    <w:p/>
     <w:p>
       <w:pPr>
         <w:rPr>
@@ -5223,6 +5229,12 @@
         </w:rPr>
       </w:pPr>
     </w:p>
+    <w:p>
+      <w:r>
+        <w:t>What I received:</w:t>
+      </w:r>
+    </w:p>
+    <w:p/>
     <w:p>
       <w:pPr>
         <w:pStyle w:val="ListParagraph"/>
@@ -5230,56 +5242,9 @@
           <w:ilvl w:val="0"/>
           <w:numId w:val="2"/>
         </w:numPr>
-        <w:rPr>
-          <w:b/>
-        </w:rPr>
-      </w:pPr>
-      <w:r>
-        <w:rPr>
-          <w:b/>
-        </w:rPr>
-        <w:t xml:space="preserve">You’re hired as googles transportation head, how would you get all </w:t>
-      </w:r>
-      <w:r>
-        <w:rPr>
-          <w:b/>
-        </w:rPr>
-        <w:t>employees</w:t>
-      </w:r>
-      <w:r>
-        <w:rPr>
-          <w:b/>
-        </w:rPr>
-        <w:t xml:space="preserve"> in the Bay area to and from work?</w:t>
-      </w:r>
-    </w:p>
-    <w:p>
-      <w:r>
-        <w:t xml:space="preserve">Data Gather: </w:t>
-      </w:r>
-      <w:r>
-        <w:t xml:space="preserve">Where are all the employees located? How far are they from the office? Where is the main office located? What was their previous method of travel? </w:t>
-      </w:r>
-      <w:r>
-        <w:t>How many employees need transportation?</w:t>
-      </w:r>
-      <w:r>
-        <w:t xml:space="preserve"> How much did they spend before on travel?</w:t>
-      </w:r>
-    </w:p>
-    <w:p/>
-    <w:p>
-      <w:r>
-        <w:t>Possible Solution:</w:t>
-      </w:r>
-      <w:r>
-        <w:t xml:space="preserve"> Walk, Bike, Car, Helicopter, train, skateboard, taxi, bus, boat, roller-skates, hoverboard.</w:t>
-      </w:r>
-    </w:p>
-    <w:p/>
-    <w:p>
-      <w:r>
-        <w:t>Deliver:</w:t>
+      </w:pPr>
+      <w:r>
+        <w:t>Give an example of a complicated customer problem that couldn’t be solved immediately but what steps did you take to get there?</w:t>
       </w:r>
     </w:p>
     <w:p>
@@ -5289,82 +5254,11 @@
           <w:ilvl w:val="0"/>
           <w:numId w:val="2"/>
         </w:numPr>
-        <w:rPr>
-          <w:b/>
-        </w:rPr>
-      </w:pPr>
-      <w:r>
-        <w:rPr>
-          <w:b/>
-        </w:rPr>
-        <w:lastRenderedPageBreak/>
-        <w:t>Your friend operates a clothing store in SLC, how would you help your friend develop an online sales strategy?</w:t>
-      </w:r>
-    </w:p>
-    <w:p>
-      <w:r>
-        <w:t xml:space="preserve">Data Gather: </w:t>
-      </w:r>
-      <w:r>
-        <w:t>What type of clothing does she currently offer? What methods of selling has she used in the past? What has worked/hasn’t? What market’s</w:t>
-      </w:r>
-      <w:r>
-        <w:t>/demographics</w:t>
-      </w:r>
-      <w:r>
-        <w:t xml:space="preserve"> does she cater too? </w:t>
-      </w:r>
-      <w:r>
-        <w:t>What’s her value proposition?</w:t>
-      </w:r>
-      <w:r>
-        <w:t xml:space="preserve"> What are the items she wants to market? What are her main competitors? </w:t>
-      </w:r>
-      <w:r>
-        <w:t>What is the goal she is trying to achieve? How employees she current</w:t>
-      </w:r>
-      <w:r>
-        <w:t xml:space="preserve">ly has? What is her price </w:t>
-      </w:r>
-      <w:proofErr w:type="gramStart"/>
-      <w:r>
-        <w:t>point.</w:t>
-      </w:r>
-      <w:proofErr w:type="gramEnd"/>
-    </w:p>
-    <w:p/>
-    <w:p>
-      <w:r>
-        <w:t>Possible Solution:</w:t>
-      </w:r>
-      <w:r>
-        <w:t xml:space="preserve"> Social Media (FB, Instagram, </w:t>
-      </w:r>
-      <w:proofErr w:type="spellStart"/>
-      <w:r>
-        <w:t>etc</w:t>
-      </w:r>
-      <w:proofErr w:type="spellEnd"/>
-      <w:r>
-        <w:t>), Third-Party sites (wise), website, mobile application, reward payments</w:t>
-      </w:r>
-    </w:p>
-    <w:p/>
-    <w:p>
-      <w:r>
-        <w:t>Measurement: Conversion to Sales, Click throughs</w:t>
-      </w:r>
-      <w:r>
-        <w:t xml:space="preserve">. Don’t assume (10x). Closer to home with the role. </w:t>
-      </w:r>
-    </w:p>
-    <w:p/>
-    <w:p>
-      <w:r>
-        <w:t>Deliver:</w:t>
-      </w:r>
-    </w:p>
-    <w:p/>
+      </w:pPr>
+      <w:r>
+        <w:t>You have 2,000,000 trial customers out of them 500,000 have converted into revenue. You’re looking to increase conversion to 10%. How would you do it?</w:t>
+      </w:r>
+    </w:p>
     <w:p>
       <w:pPr>
         <w:pStyle w:val="ListParagraph"/>
@@ -5372,6 +5266,167 @@
           <w:ilvl w:val="0"/>
           <w:numId w:val="2"/>
         </w:numPr>
+      </w:pPr>
+      <w:r>
+        <w:lastRenderedPageBreak/>
+        <w:t>Image that you have been tasked with improving customer satisfaction. You can only do it with the tools you have in place. Current satisfaction is 80%. You would like to get to 90%.</w:t>
+      </w:r>
+    </w:p>
+    <w:p>
+      <w:pPr>
+        <w:rPr>
+          <w:b/>
+        </w:rPr>
+      </w:pPr>
+    </w:p>
+    <w:p>
+      <w:pPr>
+        <w:pStyle w:val="ListParagraph"/>
+        <w:numPr>
+          <w:ilvl w:val="0"/>
+          <w:numId w:val="2"/>
+        </w:numPr>
+        <w:rPr>
+          <w:b/>
+        </w:rPr>
+      </w:pPr>
+      <w:r>
+        <w:rPr>
+          <w:b/>
+        </w:rPr>
+        <w:t xml:space="preserve">You’re hired as googles transportation head, how would you get all </w:t>
+      </w:r>
+      <w:r>
+        <w:rPr>
+          <w:b/>
+        </w:rPr>
+        <w:t>employees</w:t>
+      </w:r>
+      <w:r>
+        <w:rPr>
+          <w:b/>
+        </w:rPr>
+        <w:t xml:space="preserve"> in the Bay area to and from work?</w:t>
+      </w:r>
+    </w:p>
+    <w:p>
+      <w:r>
+        <w:t xml:space="preserve">Data Gather: </w:t>
+      </w:r>
+      <w:r>
+        <w:t xml:space="preserve">Where are all the employees located? How far are they from the office? Where is the main office located? What was their previous method of travel? </w:t>
+      </w:r>
+      <w:r>
+        <w:t>How many employees need transportation?</w:t>
+      </w:r>
+      <w:r>
+        <w:t xml:space="preserve"> How much did they spend before on travel?</w:t>
+      </w:r>
+    </w:p>
+    <w:p/>
+    <w:p>
+      <w:r>
+        <w:t>Possible Solution:</w:t>
+      </w:r>
+      <w:r>
+        <w:t xml:space="preserve"> Walk, Bike, Car, Helicopter, train, skateboard, taxi, bus, boat, roller-skates, hoverboard.</w:t>
+      </w:r>
+    </w:p>
+    <w:p/>
+    <w:p>
+      <w:r>
+        <w:t>Deliver:</w:t>
+      </w:r>
+    </w:p>
+    <w:p>
+      <w:pPr>
+        <w:pStyle w:val="ListParagraph"/>
+        <w:numPr>
+          <w:ilvl w:val="0"/>
+          <w:numId w:val="2"/>
+        </w:numPr>
+        <w:rPr>
+          <w:b/>
+        </w:rPr>
+      </w:pPr>
+      <w:r>
+        <w:rPr>
+          <w:b/>
+        </w:rPr>
+        <w:t>Your friend operates a clothing store in SLC, how would you help your friend develop an online sales strategy?</w:t>
+      </w:r>
+    </w:p>
+    <w:p>
+      <w:r>
+        <w:t xml:space="preserve">Data Gather: </w:t>
+      </w:r>
+      <w:r>
+        <w:t>What type of clothing does she currently offer? What methods of selling has she used in the past? What has worked/hasn’t? What market’s</w:t>
+      </w:r>
+      <w:r>
+        <w:t>/demographics</w:t>
+      </w:r>
+      <w:r>
+        <w:t xml:space="preserve"> does she cater too? </w:t>
+      </w:r>
+      <w:r>
+        <w:t>What’s her value proposition?</w:t>
+      </w:r>
+      <w:r>
+        <w:t xml:space="preserve"> What are the items she wants to market? What are her main competitors? </w:t>
+      </w:r>
+      <w:r>
+        <w:t>What is the goal she is trying to achieve? How employees she current</w:t>
+      </w:r>
+      <w:r>
+        <w:t xml:space="preserve">ly has? What is her price </w:t>
+      </w:r>
+      <w:proofErr w:type="gramStart"/>
+      <w:r>
+        <w:t>point.</w:t>
+      </w:r>
+      <w:proofErr w:type="gramEnd"/>
+    </w:p>
+    <w:p/>
+    <w:p>
+      <w:r>
+        <w:t>Possible Solution:</w:t>
+      </w:r>
+      <w:r>
+        <w:t xml:space="preserve"> Social Media (FB, Instagram, </w:t>
+      </w:r>
+      <w:proofErr w:type="spellStart"/>
+      <w:r>
+        <w:t>etc</w:t>
+      </w:r>
+      <w:proofErr w:type="spellEnd"/>
+      <w:r>
+        <w:t>), Third-Party sites (wise), website, mobile application, reward payments</w:t>
+      </w:r>
+    </w:p>
+    <w:p/>
+    <w:p>
+      <w:r>
+        <w:t>Measurement: Conversion to Sales, Click throughs</w:t>
+      </w:r>
+      <w:r>
+        <w:t xml:space="preserve">. Don’t assume (10x). Closer to home with the role. </w:t>
+      </w:r>
+    </w:p>
+    <w:p/>
+    <w:p>
+      <w:r>
+        <w:t>Deliver:</w:t>
+      </w:r>
+    </w:p>
+    <w:p/>
+    <w:p>
+      <w:pPr>
+        <w:pStyle w:val="ListParagraph"/>
+        <w:numPr>
+          <w:ilvl w:val="0"/>
+          <w:numId w:val="2"/>
+        </w:numPr>
         <w:rPr>
           <w:b/>
         </w:rPr>
@@ -5433,6 +5488,7 @@
     </w:p>
     <w:p>
       <w:r>
+        <w:lastRenderedPageBreak/>
         <w:t>Progressive realization of a worthy ideal</w:t>
       </w:r>
     </w:p>
@@ -5519,7 +5575,6 @@
     </w:p>
     <w:p>
       <w:r>
-        <w:lastRenderedPageBreak/>
         <w:t>What are your views on goals, timelines, and measuring success?</w:t>
       </w:r>
     </w:p>
@@ -5563,6 +5618,18 @@
       <w:r>
         <w:t>Would you like to see more examples of my work?</w:t>
       </w:r>
+    </w:p>
+    <w:p>
+      <w:r>
+        <w:t>Where do you see Google going in the market?</w:t>
+      </w:r>
+    </w:p>
+    <w:p>
+      <w:r>
+        <w:t>What is the culture like?</w:t>
+      </w:r>
+      <w:bookmarkStart w:id="0" w:name="_GoBack"/>
+      <w:bookmarkEnd w:id="0"/>
     </w:p>
     <w:p/>
     <w:p/>

</xml_diff>

<commit_message>
google prep and ONTAP
</commit_message>
<xml_diff>
--- a/Google Preparation.docx
+++ b/Google Preparation.docx
@@ -3303,6 +3303,14 @@
     <w:p/>
     <w:p>
       <w:pPr>
+        <w:pBdr>
+          <w:bottom w:val="single" w:sz="12" w:space="1" w:color="auto"/>
+        </w:pBdr>
+      </w:pPr>
+    </w:p>
+    <w:p/>
+    <w:p>
+      <w:pPr>
         <w:rPr>
           <w:b/>
         </w:rPr>
@@ -3392,20 +3400,39 @@
           <w:ilvl w:val="1"/>
           <w:numId w:val="5"/>
         </w:numPr>
-      </w:pPr>
-      <w:r>
+        <w:rPr>
+          <w:b/>
+        </w:rPr>
+      </w:pPr>
+      <w:r>
+        <w:rPr>
+          <w:b/>
+        </w:rPr>
+        <w:lastRenderedPageBreak/>
         <w:t>S</w:t>
       </w:r>
       <w:r>
+        <w:rPr>
+          <w:b/>
+        </w:rPr>
         <w:t xml:space="preserve"> – Our </w:t>
       </w:r>
       <w:r>
+        <w:rPr>
+          <w:b/>
+        </w:rPr>
         <w:t>boss had been engaged by our RFP team and needed assistance working on a large RFP for the Royal Bank of Scotlan</w:t>
       </w:r>
       <w:r>
+        <w:rPr>
+          <w:b/>
+        </w:rPr>
         <w:t>d</w:t>
       </w:r>
       <w:r>
+        <w:rPr>
+          <w:b/>
+        </w:rPr>
         <w:t>.</w:t>
       </w:r>
     </w:p>
@@ -3416,18 +3443,46 @@
           <w:ilvl w:val="1"/>
           <w:numId w:val="5"/>
         </w:numPr>
-      </w:pPr>
-      <w:r>
-        <w:lastRenderedPageBreak/>
+        <w:rPr>
+          <w:b/>
+        </w:rPr>
+      </w:pPr>
+      <w:r>
+        <w:rPr>
+          <w:b/>
+        </w:rPr>
         <w:t>T</w:t>
       </w:r>
       <w:r>
+        <w:rPr>
+          <w:b/>
+        </w:rPr>
         <w:t xml:space="preserve"> – </w:t>
       </w:r>
       <w:r>
-        <w:t xml:space="preserve">He handpicked me as the leader for this particular RFP which contained </w:t>
-      </w:r>
-      <w:r>
+        <w:rPr>
+          <w:b/>
+        </w:rPr>
+        <w:t xml:space="preserve">He handpicked me as the leader for this </w:t>
+      </w:r>
+      <w:proofErr w:type="gramStart"/>
+      <w:r>
+        <w:rPr>
+          <w:b/>
+        </w:rPr>
+        <w:t>particular RFP</w:t>
+      </w:r>
+      <w:proofErr w:type="gramEnd"/>
+      <w:r>
+        <w:rPr>
+          <w:b/>
+        </w:rPr>
+        <w:t xml:space="preserve"> which contained </w:t>
+      </w:r>
+      <w:r>
+        <w:rPr>
+          <w:b/>
+        </w:rPr>
         <w:t>large components across our whole entire business. The RFP was due in 2 weeks’ time and there was a lot of pressure from our executive staff to win it.</w:t>
       </w:r>
     </w:p>
@@ -3438,41 +3493,80 @@
           <w:ilvl w:val="1"/>
           <w:numId w:val="5"/>
         </w:numPr>
-      </w:pPr>
-      <w:r>
+        <w:rPr>
+          <w:b/>
+        </w:rPr>
+      </w:pPr>
+      <w:r>
+        <w:rPr>
+          <w:b/>
+        </w:rPr>
         <w:t>A</w:t>
       </w:r>
       <w:r>
+        <w:rPr>
+          <w:b/>
+        </w:rPr>
         <w:t xml:space="preserve"> – Being a Self-Starter, I dug right in</w:t>
       </w:r>
       <w:r>
+        <w:rPr>
+          <w:b/>
+        </w:rPr>
         <w:t xml:space="preserve"> and coordinated between multiple bus</w:t>
       </w:r>
       <w:r>
+        <w:rPr>
+          <w:b/>
+        </w:rPr>
         <w:t>iness units to get on a call. I</w:t>
       </w:r>
       <w:r>
+        <w:rPr>
+          <w:b/>
+        </w:rPr>
         <w:t xml:space="preserve"> split out the RFP in workable pieces</w:t>
       </w:r>
       <w:r>
+        <w:rPr>
+          <w:b/>
+        </w:rPr>
         <w:t xml:space="preserve">. I </w:t>
       </w:r>
       <w:r>
+        <w:rPr>
+          <w:b/>
+        </w:rPr>
         <w:t>took lead on all the cloud hosting related aspects of the RFP</w:t>
       </w:r>
       <w:r>
+        <w:rPr>
+          <w:b/>
+        </w:rPr>
         <w:t xml:space="preserve">. </w:t>
       </w:r>
       <w:r>
+        <w:rPr>
+          <w:b/>
+        </w:rPr>
         <w:t>I worked with product management as there wasn’t a lot of answers posted to questions that had been lined up in the RFP that the team I was working with needed answers on.</w:t>
       </w:r>
       <w:r>
+        <w:rPr>
+          <w:b/>
+        </w:rPr>
         <w:t xml:space="preserve"> I couldn’t get answers on some of them.</w:t>
       </w:r>
       <w:r>
+        <w:rPr>
+          <w:b/>
+        </w:rPr>
         <w:t xml:space="preserve"> Towards the very end, I ke</w:t>
       </w:r>
       <w:r>
+        <w:rPr>
+          <w:b/>
+        </w:rPr>
         <w:t xml:space="preserve">ep pushing in a positive way. Answers could still not be found until I heard back from Project Management. I quickly updated the RFP as timing was key and got it back to the right people for submission. </w:t>
       </w:r>
     </w:p>
@@ -3483,20 +3577,38 @@
           <w:ilvl w:val="1"/>
           <w:numId w:val="5"/>
         </w:numPr>
-      </w:pPr>
-      <w:r>
+        <w:rPr>
+          <w:b/>
+        </w:rPr>
+      </w:pPr>
+      <w:r>
+        <w:rPr>
+          <w:b/>
+        </w:rPr>
         <w:t>R</w:t>
       </w:r>
       <w:r>
+        <w:rPr>
+          <w:b/>
+        </w:rPr>
         <w:t xml:space="preserve"> – We completed the </w:t>
       </w:r>
       <w:r>
+        <w:rPr>
+          <w:b/>
+        </w:rPr>
         <w:t xml:space="preserve">whole </w:t>
       </w:r>
       <w:r>
+        <w:rPr>
+          <w:b/>
+        </w:rPr>
         <w:t xml:space="preserve">RFP </w:t>
       </w:r>
       <w:r>
+        <w:rPr>
+          <w:b/>
+        </w:rPr>
         <w:t xml:space="preserve">under the time crunch with the correct answers. </w:t>
       </w:r>
     </w:p>
@@ -3507,17 +3619,32 @@
           <w:ilvl w:val="1"/>
           <w:numId w:val="5"/>
         </w:numPr>
-      </w:pPr>
-      <w:r>
+        <w:rPr>
+          <w:b/>
+        </w:rPr>
+      </w:pPr>
+      <w:r>
+        <w:rPr>
+          <w:b/>
+        </w:rPr>
         <w:t>M</w:t>
       </w:r>
       <w:r>
+        <w:rPr>
+          <w:b/>
+        </w:rPr>
         <w:t xml:space="preserve"> – The customer </w:t>
       </w:r>
       <w:r>
+        <w:rPr>
+          <w:b/>
+        </w:rPr>
         <w:t>decided to go with us which brought in under $180,000k MRR for the month</w:t>
       </w:r>
       <w:r>
+        <w:rPr>
+          <w:b/>
+        </w:rPr>
         <w:t>.</w:t>
       </w:r>
     </w:p>
@@ -3786,14 +3913,26 @@
           <w:ilvl w:val="1"/>
           <w:numId w:val="6"/>
         </w:numPr>
-      </w:pPr>
-      <w:r>
+        <w:rPr>
+          <w:b/>
+        </w:rPr>
+      </w:pPr>
+      <w:r>
+        <w:rPr>
+          <w:b/>
+        </w:rPr>
         <w:t xml:space="preserve">S – Our CenturyLink team ran a monthly cadence with our </w:t>
       </w:r>
       <w:r>
+        <w:rPr>
+          <w:b/>
+        </w:rPr>
         <w:t xml:space="preserve">SE </w:t>
       </w:r>
       <w:r>
+        <w:rPr>
+          <w:b/>
+        </w:rPr>
         <w:t xml:space="preserve">organization. Customer Success stories were presented every now and then. </w:t>
       </w:r>
     </w:p>
@@ -3804,31 +3943,59 @@
           <w:ilvl w:val="1"/>
           <w:numId w:val="6"/>
         </w:numPr>
-      </w:pPr>
-      <w:r>
+        <w:rPr>
+          <w:b/>
+        </w:rPr>
+      </w:pPr>
+      <w:r>
+        <w:rPr>
+          <w:b/>
+        </w:rPr>
+        <w:lastRenderedPageBreak/>
         <w:t xml:space="preserve">T – I was </w:t>
       </w:r>
       <w:r>
+        <w:rPr>
+          <w:b/>
+        </w:rPr>
         <w:t xml:space="preserve">challenged </w:t>
       </w:r>
       <w:r>
+        <w:rPr>
+          <w:b/>
+        </w:rPr>
         <w:t xml:space="preserve">to demonstrate a customer success and network architecture </w:t>
       </w:r>
       <w:r>
+        <w:rPr>
+          <w:b/>
+        </w:rPr>
         <w:t>with</w:t>
       </w:r>
       <w:r>
+        <w:rPr>
+          <w:b/>
+        </w:rPr>
         <w:t xml:space="preserve"> how we solved the </w:t>
       </w:r>
       <w:proofErr w:type="spellStart"/>
       <w:r>
+        <w:rPr>
+          <w:b/>
+        </w:rPr>
         <w:t>En</w:t>
       </w:r>
       <w:proofErr w:type="spellEnd"/>
       <w:r>
+        <w:rPr>
+          <w:b/>
+        </w:rPr>
         <w:t xml:space="preserve"> Masses’ </w:t>
       </w:r>
       <w:r>
+        <w:rPr>
+          <w:b/>
+        </w:rPr>
         <w:t>problem within 1 weeks’ time.</w:t>
       </w:r>
     </w:p>
@@ -3839,26 +4006,46 @@
           <w:ilvl w:val="1"/>
           <w:numId w:val="6"/>
         </w:numPr>
-      </w:pPr>
-      <w:r>
-        <w:lastRenderedPageBreak/>
+        <w:rPr>
+          <w:b/>
+        </w:rPr>
+      </w:pPr>
+      <w:r>
+        <w:rPr>
+          <w:b/>
+        </w:rPr>
         <w:t>A – I prepared by reviewing customer call notes, questions that arose, what issues came up during the time. I then began to diagram their network architecture based upon the notes I had</w:t>
       </w:r>
       <w:r>
+        <w:rPr>
+          <w:b/>
+        </w:rPr>
         <w:t xml:space="preserve"> and notes that </w:t>
       </w:r>
       <w:proofErr w:type="gramStart"/>
       <w:r>
+        <w:rPr>
+          <w:b/>
+        </w:rPr>
         <w:t>other</w:t>
       </w:r>
       <w:proofErr w:type="gramEnd"/>
       <w:r>
+        <w:rPr>
+          <w:b/>
+        </w:rPr>
         <w:t xml:space="preserve"> SE’s had</w:t>
       </w:r>
       <w:r>
+        <w:rPr>
+          <w:b/>
+        </w:rPr>
         <w:t>. I asked for feedback on the architecture. I developed my slide deck, practiced it a couple times. Asked for more feedback.</w:t>
       </w:r>
       <w:r>
+        <w:rPr>
+          <w:b/>
+        </w:rPr>
         <w:t xml:space="preserve"> Perfection.</w:t>
       </w:r>
     </w:p>
@@ -3869,8 +4056,14 @@
           <w:ilvl w:val="1"/>
           <w:numId w:val="6"/>
         </w:numPr>
-      </w:pPr>
-      <w:r>
+        <w:rPr>
+          <w:b/>
+        </w:rPr>
+      </w:pPr>
+      <w:r>
+        <w:rPr>
+          <w:b/>
+        </w:rPr>
         <w:t>R – I presented in the time frame allotted with great success.</w:t>
       </w:r>
     </w:p>
@@ -3881,8 +4074,14 @@
           <w:ilvl w:val="1"/>
           <w:numId w:val="6"/>
         </w:numPr>
-      </w:pPr>
-      <w:r>
+        <w:rPr>
+          <w:b/>
+        </w:rPr>
+      </w:pPr>
+      <w:r>
+        <w:rPr>
+          <w:b/>
+        </w:rPr>
         <w:t xml:space="preserve">M – The field like the presentation so much I received 5 or more generous comments on my approach. </w:t>
       </w:r>
     </w:p>
@@ -3931,11 +4130,20 @@
           <w:ilvl w:val="1"/>
           <w:numId w:val="3"/>
         </w:numPr>
-      </w:pPr>
-      <w:r>
+        <w:rPr>
+          <w:b/>
+        </w:rPr>
+      </w:pPr>
+      <w:r>
+        <w:rPr>
+          <w:b/>
+        </w:rPr>
         <w:t xml:space="preserve">S – </w:t>
       </w:r>
       <w:r>
+        <w:rPr>
+          <w:b/>
+        </w:rPr>
         <w:t>During one of our weekly forecasting calls with our regional director, we spent time going in a circle looking at where we were at for the month/quarter.</w:t>
       </w:r>
     </w:p>
@@ -3946,28 +4154,52 @@
           <w:ilvl w:val="1"/>
           <w:numId w:val="3"/>
         </w:numPr>
-      </w:pPr>
-      <w:r>
+        <w:rPr>
+          <w:b/>
+        </w:rPr>
+      </w:pPr>
+      <w:r>
+        <w:rPr>
+          <w:b/>
+        </w:rPr>
         <w:t xml:space="preserve">T </w:t>
       </w:r>
       <w:r>
+        <w:rPr>
+          <w:b/>
+        </w:rPr>
         <w:t>–</w:t>
       </w:r>
       <w:r>
+        <w:rPr>
+          <w:b/>
+        </w:rPr>
         <w:t xml:space="preserve"> </w:t>
       </w:r>
       <w:r>
+        <w:rPr>
+          <w:b/>
+        </w:rPr>
         <w:t xml:space="preserve">Part of my </w:t>
       </w:r>
       <w:r>
+        <w:rPr>
+          <w:b/>
+        </w:rPr>
         <w:t xml:space="preserve">responsibility as </w:t>
       </w:r>
       <w:proofErr w:type="spellStart"/>
       <w:r>
+        <w:rPr>
+          <w:b/>
+        </w:rPr>
         <w:t>a</w:t>
       </w:r>
       <w:proofErr w:type="spellEnd"/>
       <w:r>
+        <w:rPr>
+          <w:b/>
+        </w:rPr>
         <w:t xml:space="preserve"> inside TAM was to commit to what I would bring in for the week. I committed to bringing in $135k</w:t>
       </w:r>
     </w:p>
@@ -3978,19 +4210,34 @@
           <w:ilvl w:val="1"/>
           <w:numId w:val="3"/>
         </w:numPr>
-      </w:pPr>
-      <w:r>
+        <w:rPr>
+          <w:b/>
+        </w:rPr>
+      </w:pPr>
+      <w:r>
+        <w:rPr>
+          <w:b/>
+        </w:rPr>
         <w:t xml:space="preserve">A – </w:t>
       </w:r>
       <w:r>
+        <w:rPr>
+          <w:b/>
+        </w:rPr>
         <w:t xml:space="preserve">I looked at my pipeline and </w:t>
       </w:r>
       <w:proofErr w:type="gramStart"/>
       <w:r>
+        <w:rPr>
+          <w:b/>
+        </w:rPr>
         <w:t>best case</w:t>
       </w:r>
       <w:proofErr w:type="gramEnd"/>
       <w:r>
+        <w:rPr>
+          <w:b/>
+        </w:rPr>
         <w:t xml:space="preserve"> deals. I realized where they were in the funnel. I checked in on every single one of my deals. I considered what it would take to get to the $135k. Rio Grande, $45k, BMC - $90. 2-3 opportunities identified that would be pushed. </w:t>
       </w:r>
     </w:p>
@@ -4001,11 +4248,20 @@
           <w:ilvl w:val="1"/>
           <w:numId w:val="3"/>
         </w:numPr>
-      </w:pPr>
-      <w:r>
+        <w:rPr>
+          <w:b/>
+        </w:rPr>
+      </w:pPr>
+      <w:r>
+        <w:rPr>
+          <w:b/>
+        </w:rPr>
         <w:t xml:space="preserve">R – </w:t>
       </w:r>
       <w:r>
+        <w:rPr>
+          <w:b/>
+        </w:rPr>
         <w:t xml:space="preserve">I reached my goal and brought in the $135k. In so doing, I moved 5 more deals into best case and eliminated 3 deals that were in my pipeline. </w:t>
       </w:r>
     </w:p>
@@ -4016,11 +4272,20 @@
           <w:ilvl w:val="1"/>
           <w:numId w:val="3"/>
         </w:numPr>
-      </w:pPr>
-      <w:r>
+        <w:rPr>
+          <w:b/>
+        </w:rPr>
+      </w:pPr>
+      <w:r>
+        <w:rPr>
+          <w:b/>
+        </w:rPr>
         <w:t xml:space="preserve">M – </w:t>
       </w:r>
       <w:r>
+        <w:rPr>
+          <w:b/>
+        </w:rPr>
         <w:t xml:space="preserve">During this time, I had 2 demos with customers, talked with 4-6 different reseller partners, and made 20-30 emails/phone calls. </w:t>
       </w:r>
     </w:p>
@@ -4222,6 +4487,7 @@
         </w:numPr>
       </w:pPr>
       <w:r>
+        <w:lastRenderedPageBreak/>
         <w:t>A –</w:t>
       </w:r>
       <w:r>
@@ -4258,7 +4524,6 @@
         </w:numPr>
       </w:pPr>
       <w:r>
-        <w:lastRenderedPageBreak/>
         <w:t xml:space="preserve">M – Out of 20 individuals in our organization, I was the first 1 to obtain all 3 </w:t>
       </w:r>
       <w:r>
@@ -4324,46 +4589,88 @@
           <w:ilvl w:val="1"/>
           <w:numId w:val="4"/>
         </w:numPr>
-      </w:pPr>
-      <w:r>
+        <w:rPr>
+          <w:b/>
+        </w:rPr>
+      </w:pPr>
+      <w:r>
+        <w:rPr>
+          <w:b/>
+        </w:rPr>
         <w:t>S</w:t>
       </w:r>
       <w:r>
+        <w:rPr>
+          <w:b/>
+        </w:rPr>
         <w:t xml:space="preserve"> – During a review of our </w:t>
       </w:r>
       <w:r>
+        <w:rPr>
+          <w:b/>
+        </w:rPr>
         <w:t xml:space="preserve">teams (6 people) </w:t>
       </w:r>
       <w:r>
+        <w:rPr>
+          <w:b/>
+        </w:rPr>
         <w:t xml:space="preserve">success rate and revenue numbers with our executive staff, an anomaly was </w:t>
       </w:r>
       <w:r>
+        <w:rPr>
+          <w:b/>
+        </w:rPr>
         <w:t>noted</w:t>
       </w:r>
       <w:r>
+        <w:rPr>
+          <w:b/>
+        </w:rPr>
         <w:t xml:space="preserve"> in the numbers</w:t>
       </w:r>
       <w:r>
+        <w:rPr>
+          <w:b/>
+        </w:rPr>
         <w:t xml:space="preserve"> by one of the executive staff members that</w:t>
       </w:r>
       <w:r>
+        <w:rPr>
+          <w:b/>
+        </w:rPr>
         <w:t xml:space="preserve"> I had obtained from our </w:t>
       </w:r>
       <w:r>
+        <w:rPr>
+          <w:b/>
+        </w:rPr>
         <w:t>cloud platform in</w:t>
       </w:r>
       <w:r>
+        <w:rPr>
+          <w:b/>
+        </w:rPr>
         <w:t xml:space="preserve"> </w:t>
       </w:r>
       <w:proofErr w:type="spellStart"/>
       <w:r>
+        <w:rPr>
+          <w:b/>
+        </w:rPr>
         <w:t>EnMasse’s</w:t>
       </w:r>
       <w:proofErr w:type="spellEnd"/>
       <w:r>
+        <w:rPr>
+          <w:b/>
+        </w:rPr>
         <w:t xml:space="preserve"> (game publisher)</w:t>
       </w:r>
       <w:r>
+        <w:rPr>
+          <w:b/>
+        </w:rPr>
         <w:t xml:space="preserve"> revenue.</w:t>
       </w:r>
     </w:p>
@@ -4374,29 +4681,56 @@
           <w:ilvl w:val="1"/>
           <w:numId w:val="4"/>
         </w:numPr>
-      </w:pPr>
-      <w:r>
+        <w:rPr>
+          <w:b/>
+        </w:rPr>
+      </w:pPr>
+      <w:r>
+        <w:rPr>
+          <w:b/>
+        </w:rPr>
         <w:t>T</w:t>
       </w:r>
       <w:r>
+        <w:rPr>
+          <w:b/>
+        </w:rPr>
         <w:t xml:space="preserve"> – By doing the right thing, I went to work looking to fix my mistake and to make the numbers look </w:t>
       </w:r>
       <w:r>
+        <w:rPr>
+          <w:b/>
+        </w:rPr>
         <w:t xml:space="preserve">as </w:t>
       </w:r>
       <w:r>
+        <w:rPr>
+          <w:b/>
+        </w:rPr>
         <w:t>accurate</w:t>
       </w:r>
       <w:r>
+        <w:rPr>
+          <w:b/>
+        </w:rPr>
         <w:t xml:space="preserve"> as possible</w:t>
       </w:r>
       <w:r>
+        <w:rPr>
+          <w:b/>
+        </w:rPr>
         <w:t xml:space="preserve"> to </w:t>
       </w:r>
       <w:r>
+        <w:rPr>
+          <w:b/>
+        </w:rPr>
         <w:t xml:space="preserve">our </w:t>
       </w:r>
       <w:r>
+        <w:rPr>
+          <w:b/>
+        </w:rPr>
         <w:t>executive staff.</w:t>
       </w:r>
     </w:p>
@@ -4407,32 +4741,62 @@
           <w:ilvl w:val="1"/>
           <w:numId w:val="4"/>
         </w:numPr>
-      </w:pPr>
-      <w:r>
+        <w:rPr>
+          <w:b/>
+        </w:rPr>
+      </w:pPr>
+      <w:r>
+        <w:rPr>
+          <w:b/>
+        </w:rPr>
         <w:t>A</w:t>
       </w:r>
       <w:r>
+        <w:rPr>
+          <w:b/>
+        </w:rPr>
         <w:t xml:space="preserve"> – I reviewed the numbers I had put into the spreadsheet, I reviewed the revenue numbers in our cloud platform, I inputted the data once more notating I had forgotten another account </w:t>
       </w:r>
       <w:r>
+        <w:rPr>
+          <w:b/>
+        </w:rPr>
         <w:t xml:space="preserve">they had </w:t>
       </w:r>
       <w:r>
+        <w:rPr>
+          <w:b/>
+        </w:rPr>
         <w:t xml:space="preserve">in the mix. </w:t>
       </w:r>
       <w:r>
+        <w:rPr>
+          <w:b/>
+        </w:rPr>
         <w:t>I added in the other account total</w:t>
       </w:r>
       <w:r>
+        <w:rPr>
+          <w:b/>
+        </w:rPr>
         <w:t>ing</w:t>
       </w:r>
       <w:r>
+        <w:rPr>
+          <w:b/>
+        </w:rPr>
         <w:t xml:space="preserve"> what the numbers should have been. </w:t>
       </w:r>
       <w:r>
+        <w:rPr>
+          <w:b/>
+        </w:rPr>
         <w:t>I reformatted the spreadshee</w:t>
       </w:r>
       <w:r>
+        <w:rPr>
+          <w:b/>
+        </w:rPr>
         <w:t>t to make it easier to consumer for our executive staff.</w:t>
       </w:r>
     </w:p>
@@ -4443,11 +4807,20 @@
           <w:ilvl w:val="1"/>
           <w:numId w:val="4"/>
         </w:numPr>
-      </w:pPr>
-      <w:r>
+        <w:rPr>
+          <w:b/>
+        </w:rPr>
+      </w:pPr>
+      <w:r>
+        <w:rPr>
+          <w:b/>
+        </w:rPr>
         <w:t>R</w:t>
       </w:r>
       <w:r>
+        <w:rPr>
+          <w:b/>
+        </w:rPr>
         <w:t xml:space="preserve"> – I notified our executive staff that the numbers had been fixed and everything was in order.</w:t>
       </w:r>
     </w:p>
@@ -4458,20 +4831,38 @@
           <w:ilvl w:val="1"/>
           <w:numId w:val="4"/>
         </w:numPr>
-      </w:pPr>
-      <w:r>
+        <w:rPr>
+          <w:b/>
+        </w:rPr>
+      </w:pPr>
+      <w:r>
+        <w:rPr>
+          <w:b/>
+        </w:rPr>
         <w:t>M</w:t>
       </w:r>
       <w:r>
+        <w:rPr>
+          <w:b/>
+        </w:rPr>
         <w:t xml:space="preserve"> - In so doing, the mistake found an additional $20,000k in monthly revenue </w:t>
       </w:r>
       <w:r>
+        <w:rPr>
+          <w:b/>
+        </w:rPr>
         <w:t xml:space="preserve">that </w:t>
       </w:r>
       <w:r>
+        <w:rPr>
+          <w:b/>
+        </w:rPr>
         <w:t>was added</w:t>
       </w:r>
       <w:r>
+        <w:rPr>
+          <w:b/>
+        </w:rPr>
         <w:t xml:space="preserve"> to our bottom line.</w:t>
       </w:r>
     </w:p>
@@ -4479,6 +4870,26 @@
       <w:pPr>
         <w:pStyle w:val="ListParagraph"/>
         <w:ind w:left="1440"/>
+      </w:pPr>
+    </w:p>
+    <w:p>
+      <w:pPr>
+        <w:rPr>
+          <w:b/>
+        </w:rPr>
+      </w:pPr>
+      <w:r>
+        <w:rPr>
+          <w:b/>
+        </w:rPr>
+        <w:t>You had a team mate not meeting expectation, what did you do?</w:t>
+      </w:r>
+    </w:p>
+    <w:p>
+      <w:pPr>
+        <w:rPr>
+          <w:b/>
+        </w:rPr>
       </w:pPr>
     </w:p>
     <w:p>
@@ -4496,7 +4907,13 @@
         <w:rPr>
           <w:b/>
         </w:rPr>
-        <w:t>Telling customers bad information</w:t>
+        <w:t>Dylan</w:t>
+      </w:r>
+      <w:r>
+        <w:rPr>
+          <w:b/>
+        </w:rPr>
+        <w:t xml:space="preserve"> </w:t>
       </w:r>
     </w:p>
     <w:p>
@@ -4514,13 +4931,43 @@
         <w:rPr>
           <w:b/>
         </w:rPr>
-        <w:t xml:space="preserve">S – </w:t>
-      </w:r>
-      <w:r>
-        <w:rPr>
-          <w:b/>
-        </w:rPr>
-        <w:t>B2B Gateway</w:t>
+        <w:t>S</w:t>
+      </w:r>
+      <w:r>
+        <w:rPr>
+          <w:b/>
+        </w:rPr>
+        <w:t xml:space="preserve"> – As a parent you start to notice trends, </w:t>
+      </w:r>
+      <w:r>
+        <w:rPr>
+          <w:b/>
+        </w:rPr>
+        <w:t>our oldest son</w:t>
+      </w:r>
+      <w:r>
+        <w:rPr>
+          <w:b/>
+        </w:rPr>
+        <w:t xml:space="preserve"> (7 years old)</w:t>
+      </w:r>
+      <w:r>
+        <w:rPr>
+          <w:b/>
+        </w:rPr>
+        <w:t xml:space="preserve"> was becoming later and later arriving to school</w:t>
+      </w:r>
+      <w:r>
+        <w:rPr>
+          <w:b/>
+        </w:rPr>
+        <w:t>.</w:t>
+      </w:r>
+      <w:r>
+        <w:rPr>
+          <w:b/>
+        </w:rPr>
+        <w:t xml:space="preserve"> His attitude in wanting to be to school on time was not the greatest.</w:t>
       </w:r>
     </w:p>
     <w:p>
@@ -4538,13 +4985,55 @@
         <w:rPr>
           <w:b/>
         </w:rPr>
-        <w:t xml:space="preserve">T </w:t>
-      </w:r>
-      <w:r>
-        <w:rPr>
-          <w:b/>
-        </w:rPr>
-        <w:t xml:space="preserve">- </w:t>
+        <w:t>T</w:t>
+      </w:r>
+      <w:r>
+        <w:rPr>
+          <w:b/>
+        </w:rPr>
+        <w:t xml:space="preserve"> </w:t>
+      </w:r>
+      <w:r>
+        <w:rPr>
+          <w:b/>
+        </w:rPr>
+        <w:t>–</w:t>
+      </w:r>
+      <w:r>
+        <w:rPr>
+          <w:b/>
+        </w:rPr>
+        <w:t xml:space="preserve"> </w:t>
+      </w:r>
+      <w:r>
+        <w:rPr>
+          <w:b/>
+        </w:rPr>
+        <w:t>I wanted to ensure he was on</w:t>
+      </w:r>
+      <w:r>
+        <w:rPr>
+          <w:b/>
+        </w:rPr>
+        <w:t xml:space="preserve"> </w:t>
+      </w:r>
+      <w:r>
+        <w:rPr>
+          <w:b/>
+        </w:rPr>
+        <w:t>time to school</w:t>
+      </w:r>
+      <w:r>
+        <w:rPr>
+          <w:b/>
+        </w:rPr>
+        <w:t xml:space="preserve"> and he succeeded. I told our son earlier that day I would be </w:t>
+      </w:r>
+      <w:r>
+        <w:rPr>
+          <w:b/>
+        </w:rPr>
+        <w:t>having a conversation with him after school.</w:t>
       </w:r>
     </w:p>
     <w:p>
@@ -4562,7 +5051,73 @@
         <w:rPr>
           <w:b/>
         </w:rPr>
-        <w:t xml:space="preserve">A – </w:t>
+        <w:t>A</w:t>
+      </w:r>
+      <w:r>
+        <w:rPr>
+          <w:b/>
+        </w:rPr>
+        <w:t xml:space="preserve"> – </w:t>
+      </w:r>
+      <w:r>
+        <w:rPr>
+          <w:b/>
+        </w:rPr>
+        <w:t xml:space="preserve">When he arrived home from school and I had gotten off work, </w:t>
+      </w:r>
+      <w:r>
+        <w:rPr>
+          <w:b/>
+        </w:rPr>
+        <w:t>I discussed his actions</w:t>
+      </w:r>
+      <w:r>
+        <w:rPr>
+          <w:b/>
+        </w:rPr>
+        <w:t xml:space="preserve"> (attitude)</w:t>
+      </w:r>
+      <w:r>
+        <w:rPr>
+          <w:b/>
+        </w:rPr>
+        <w:t xml:space="preserve"> during the morning which resulted in him being tardy. I asked him what he thought he could do better. He realized somethings</w:t>
+      </w:r>
+      <w:r>
+        <w:rPr>
+          <w:b/>
+        </w:rPr>
+        <w:t xml:space="preserve"> he could do better</w:t>
+      </w:r>
+      <w:r>
+        <w:rPr>
+          <w:b/>
+        </w:rPr>
+        <w:t xml:space="preserve">. </w:t>
+      </w:r>
+      <w:r>
+        <w:rPr>
+          <w:b/>
+        </w:rPr>
+        <w:t xml:space="preserve">I let him take some time to respond. </w:t>
+      </w:r>
+      <w:r>
+        <w:rPr>
+          <w:b/>
+        </w:rPr>
+        <w:t>I set forth a couple punishments for his actions to encourage him to be better moving forward</w:t>
+      </w:r>
+      <w:r>
+        <w:rPr>
+          <w:b/>
+        </w:rPr>
+        <w:t xml:space="preserve"> (doing homework when he got home, going to bed earlier so he got enough sleep, reducing time with electronics)</w:t>
+      </w:r>
+      <w:r>
+        <w:rPr>
+          <w:b/>
+        </w:rPr>
+        <w:t xml:space="preserve">. </w:t>
       </w:r>
     </w:p>
     <w:p>
@@ -4580,7 +5135,25 @@
         <w:rPr>
           <w:b/>
         </w:rPr>
-        <w:t xml:space="preserve">R – </w:t>
+        <w:t>R</w:t>
+      </w:r>
+      <w:r>
+        <w:rPr>
+          <w:b/>
+        </w:rPr>
+        <w:t xml:space="preserve"> – He has been </w:t>
+      </w:r>
+      <w:r>
+        <w:rPr>
+          <w:b/>
+        </w:rPr>
+        <w:t>on time</w:t>
+      </w:r>
+      <w:r>
+        <w:rPr>
+          <w:b/>
+        </w:rPr>
+        <w:t xml:space="preserve"> early to school over the last 2 weeks.</w:t>
       </w:r>
     </w:p>
     <w:p>
@@ -4598,28 +5171,26 @@
         <w:rPr>
           <w:b/>
         </w:rPr>
-        <w:t xml:space="preserve">M – </w:t>
-      </w:r>
-    </w:p>
-    <w:p>
-      <w:pPr>
-        <w:rPr>
-          <w:b/>
-        </w:rPr>
-      </w:pPr>
-      <w:r>
-        <w:rPr>
-          <w:b/>
-        </w:rPr>
-        <w:t>You had a team mate not meeting expectation, what did you do?</w:t>
-      </w:r>
-    </w:p>
-    <w:p>
-      <w:pPr>
-        <w:rPr>
-          <w:b/>
-        </w:rPr>
-      </w:pPr>
+        <w:t>M</w:t>
+      </w:r>
+      <w:r>
+        <w:rPr>
+          <w:b/>
+        </w:rPr>
+        <w:t xml:space="preserve"> – He has arrived 10 minutes early </w:t>
+      </w:r>
+      <w:r>
+        <w:rPr>
+          <w:b/>
+        </w:rPr>
+        <w:t>every day</w:t>
+      </w:r>
+      <w:r>
+        <w:rPr>
+          <w:b/>
+        </w:rPr>
+        <w:t>.</w:t>
+      </w:r>
     </w:p>
     <w:p>
       <w:pPr>
@@ -4628,13 +5199,193 @@
           <w:ilvl w:val="0"/>
           <w:numId w:val="4"/>
         </w:numPr>
-      </w:pPr>
-      <w:r>
-        <w:t>Dylan</w:t>
-      </w:r>
-      <w:r>
+        <w:rPr>
+          <w:b/>
+        </w:rPr>
+      </w:pPr>
+      <w:r>
+        <w:rPr>
+          <w:b/>
+        </w:rPr>
+        <w:t>Dustin</w:t>
+      </w:r>
+    </w:p>
+    <w:p>
+      <w:pPr>
+        <w:pStyle w:val="ListParagraph"/>
+        <w:numPr>
+          <w:ilvl w:val="1"/>
+          <w:numId w:val="4"/>
+        </w:numPr>
+        <w:rPr>
+          <w:b/>
+        </w:rPr>
+      </w:pPr>
+      <w:r>
+        <w:rPr>
+          <w:b/>
+        </w:rPr>
+        <w:lastRenderedPageBreak/>
+        <w:t>S</w:t>
+      </w:r>
+      <w:r>
+        <w:rPr>
+          <w:b/>
+        </w:rPr>
+        <w:t xml:space="preserve"> – I noticed Dustin was having trouble navigating through a system th</w:t>
+      </w:r>
+      <w:r>
+        <w:rPr>
+          <w:b/>
+        </w:rPr>
+        <w:t>at I had extensive experience with registering deals in</w:t>
+      </w:r>
+      <w:r>
+        <w:rPr>
+          <w:b/>
+        </w:rPr>
+        <w:t>.</w:t>
+      </w:r>
+    </w:p>
+    <w:p>
+      <w:pPr>
+        <w:pStyle w:val="ListParagraph"/>
+        <w:numPr>
+          <w:ilvl w:val="1"/>
+          <w:numId w:val="4"/>
+        </w:numPr>
+        <w:rPr>
+          <w:b/>
+        </w:rPr>
+      </w:pPr>
+      <w:r>
+        <w:rPr>
+          <w:b/>
+        </w:rPr>
+        <w:t>T</w:t>
+      </w:r>
+      <w:r>
+        <w:rPr>
+          <w:b/>
+        </w:rPr>
+        <w:t xml:space="preserve"> – </w:t>
+      </w:r>
+      <w:r>
+        <w:rPr>
+          <w:b/>
+        </w:rPr>
+        <w:t>As a Cloud Solution Architect, we have the responsibility at times to train and coach counterparts. I have</w:t>
+      </w:r>
+      <w:r>
+        <w:rPr>
+          <w:b/>
+        </w:rPr>
+        <w:t xml:space="preserve"> engage</w:t>
+      </w:r>
+      <w:r>
+        <w:rPr>
+          <w:b/>
+        </w:rPr>
+        <w:t>d</w:t>
+      </w:r>
+      <w:r>
+        <w:rPr>
+          <w:b/>
+        </w:rPr>
+        <w:t xml:space="preserve"> on opportunities where reps need coordination </w:t>
+      </w:r>
+      <w:r>
+        <w:rPr>
+          <w:b/>
+        </w:rPr>
+        <w:t xml:space="preserve">or involvement </w:t>
+      </w:r>
+      <w:r>
+        <w:rPr>
+          <w:b/>
+        </w:rPr>
+        <w:t>with a cloud partne</w:t>
+      </w:r>
+      <w:r>
+        <w:rPr>
+          <w:b/>
+        </w:rPr>
+        <w:t>r to work together to try to win the opportunity</w:t>
+      </w:r>
+      <w:r>
+        <w:rPr>
+          <w:b/>
+        </w:rPr>
+        <w:t xml:space="preserve"> fast.</w:t>
+      </w:r>
+    </w:p>
+    <w:p>
+      <w:pPr>
+        <w:pStyle w:val="ListParagraph"/>
+        <w:numPr>
+          <w:ilvl w:val="1"/>
+          <w:numId w:val="4"/>
+        </w:numPr>
+        <w:rPr>
+          <w:b/>
+        </w:rPr>
+      </w:pPr>
+      <w:r>
+        <w:rPr>
+          <w:b/>
+        </w:rPr>
+        <w:t>A</w:t>
+      </w:r>
+      <w:r>
+        <w:rPr>
+          <w:b/>
+        </w:rPr>
+        <w:t xml:space="preserve"> – I sent </w:t>
+      </w:r>
+      <w:r>
+        <w:rPr>
+          <w:b/>
+        </w:rPr>
+        <w:t>a</w:t>
+      </w:r>
+      <w:r>
+        <w:rPr>
+          <w:b/>
+        </w:rPr>
         <w:t xml:space="preserve"> </w:t>
       </w:r>
+      <w:r>
+        <w:rPr>
+          <w:b/>
+        </w:rPr>
+        <w:t xml:space="preserve">calendar </w:t>
+      </w:r>
+      <w:r>
+        <w:rPr>
+          <w:b/>
+        </w:rPr>
+        <w:t xml:space="preserve">invite to Dustin for 30 minutes. </w:t>
+      </w:r>
+      <w:r>
+        <w:rPr>
+          <w:b/>
+        </w:rPr>
+        <w:t xml:space="preserve">I went back to his desk. He </w:t>
+      </w:r>
+      <w:proofErr w:type="gramStart"/>
+      <w:r>
+        <w:rPr>
+          <w:b/>
+        </w:rPr>
+        <w:t>opened up</w:t>
+      </w:r>
+      <w:proofErr w:type="gramEnd"/>
+      <w:r>
+        <w:rPr>
+          <w:b/>
+        </w:rPr>
+        <w:t xml:space="preserve"> the tool. I walked him through each portion of the registration form and what each of the fields meant. I walked him through what would happen in terms of next steps once the deal was registered.</w:t>
+      </w:r>
     </w:p>
     <w:p>
       <w:pPr>
@@ -4643,27 +5394,33 @@
           <w:ilvl w:val="1"/>
           <w:numId w:val="4"/>
         </w:numPr>
-      </w:pPr>
-      <w:r>
-        <w:t>S</w:t>
-      </w:r>
-      <w:r>
-        <w:t xml:space="preserve"> – As a parent you start to notice trends, </w:t>
-      </w:r>
-      <w:r>
-        <w:t>our oldest son</w:t>
-      </w:r>
-      <w:r>
-        <w:t xml:space="preserve"> (7 years old)</w:t>
-      </w:r>
-      <w:r>
-        <w:t xml:space="preserve"> was becoming later and later arriving to school</w:t>
-      </w:r>
-      <w:r>
-        <w:t>.</w:t>
-      </w:r>
-      <w:r>
-        <w:t xml:space="preserve"> His attitude in wanting to be to school on time was not the greatest.</w:t>
+        <w:rPr>
+          <w:b/>
+        </w:rPr>
+      </w:pPr>
+      <w:r>
+        <w:rPr>
+          <w:b/>
+        </w:rPr>
+        <w:t>R</w:t>
+      </w:r>
+      <w:r>
+        <w:rPr>
+          <w:b/>
+        </w:rPr>
+        <w:t xml:space="preserve"> – It minimized the amount of questions Dustin had particularly in registering a deal</w:t>
+      </w:r>
+      <w:r>
+        <w:rPr>
+          <w:b/>
+        </w:rPr>
+        <w:t xml:space="preserve"> in the tool our team utilized</w:t>
+      </w:r>
+      <w:r>
+        <w:rPr>
+          <w:b/>
+        </w:rPr>
+        <w:t xml:space="preserve">. </w:t>
       </w:r>
     </w:p>
     <w:p>
@@ -4673,282 +5430,44 @@
           <w:ilvl w:val="1"/>
           <w:numId w:val="4"/>
         </w:numPr>
-      </w:pPr>
-      <w:r>
-        <w:t>T</w:t>
-      </w:r>
-      <w:r>
-        <w:t xml:space="preserve"> </w:t>
-      </w:r>
-      <w:r>
-        <w:t>–</w:t>
-      </w:r>
-      <w:r>
-        <w:t xml:space="preserve"> </w:t>
-      </w:r>
-      <w:r>
-        <w:t>I wanted to ensure he was on</w:t>
-      </w:r>
-      <w:r>
-        <w:t xml:space="preserve"> </w:t>
-      </w:r>
-      <w:r>
-        <w:t>time to school</w:t>
-      </w:r>
-      <w:r>
-        <w:t xml:space="preserve"> and he succeeded.</w:t>
-      </w:r>
-      <w:r>
-        <w:t xml:space="preserve"> </w:t>
-      </w:r>
-      <w:r>
-        <w:t xml:space="preserve">I told our son earlier that day I would be </w:t>
-      </w:r>
-      <w:r>
-        <w:t>having a conversation with him after school.</w:t>
-      </w:r>
-    </w:p>
-    <w:p>
-      <w:pPr>
-        <w:pStyle w:val="ListParagraph"/>
-        <w:numPr>
-          <w:ilvl w:val="1"/>
-          <w:numId w:val="4"/>
-        </w:numPr>
-      </w:pPr>
-      <w:r>
-        <w:t>A</w:t>
-      </w:r>
-      <w:r>
-        <w:t xml:space="preserve"> – </w:t>
-      </w:r>
-      <w:r>
-        <w:t xml:space="preserve">When he arrived home from school and I had gotten off work, </w:t>
-      </w:r>
-      <w:r>
-        <w:t>I discussed his actions</w:t>
-      </w:r>
-      <w:r>
-        <w:t xml:space="preserve"> (attitude)</w:t>
-      </w:r>
-      <w:r>
-        <w:t xml:space="preserve"> during the morning which resulted in him being tardy. I asked him what he thought he could do better. He realized somethings</w:t>
-      </w:r>
-      <w:r>
-        <w:t xml:space="preserve"> he could do better</w:t>
-      </w:r>
-      <w:r>
-        <w:t xml:space="preserve">. </w:t>
-      </w:r>
-      <w:r>
-        <w:t xml:space="preserve">I let him take some time to respond. </w:t>
-      </w:r>
-      <w:r>
-        <w:t>I set forth a couple punishments for his actions to encourage him to be better moving forward</w:t>
-      </w:r>
-      <w:r>
-        <w:t xml:space="preserve"> (doing homework when he got home, going to bed earlier so he got enough sleep, reducing time with electronics)</w:t>
-      </w:r>
-      <w:r>
-        <w:t xml:space="preserve">. </w:t>
-      </w:r>
-    </w:p>
-    <w:p>
-      <w:pPr>
-        <w:pStyle w:val="ListParagraph"/>
-        <w:numPr>
-          <w:ilvl w:val="1"/>
-          <w:numId w:val="4"/>
-        </w:numPr>
-      </w:pPr>
-      <w:r>
-        <w:t>R</w:t>
-      </w:r>
-      <w:r>
-        <w:t xml:space="preserve"> – He has been </w:t>
-      </w:r>
-      <w:r>
-        <w:t>on time</w:t>
-      </w:r>
-      <w:r>
-        <w:t xml:space="preserve"> early to school over the last 2 weeks.</w:t>
-      </w:r>
-    </w:p>
-    <w:p>
-      <w:pPr>
-        <w:pStyle w:val="ListParagraph"/>
-        <w:numPr>
-          <w:ilvl w:val="1"/>
-          <w:numId w:val="4"/>
-        </w:numPr>
-      </w:pPr>
-      <w:r>
+        <w:rPr>
+          <w:b/>
+        </w:rPr>
+      </w:pPr>
+      <w:r>
+        <w:rPr>
+          <w:b/>
+        </w:rPr>
         <w:t>M</w:t>
       </w:r>
       <w:r>
-        <w:t xml:space="preserve"> – He has arrived 10 minutes early </w:t>
-      </w:r>
-      <w:r>
-        <w:t>every day</w:t>
-      </w:r>
-      <w:r>
-        <w:t>.</w:t>
-      </w:r>
-    </w:p>
-    <w:p>
-      <w:pPr>
-        <w:pStyle w:val="ListParagraph"/>
-        <w:numPr>
-          <w:ilvl w:val="0"/>
-          <w:numId w:val="4"/>
-        </w:numPr>
-        <w:rPr>
-          <w:b/>
-        </w:rPr>
-      </w:pPr>
-      <w:r>
-        <w:rPr>
-          <w:b/>
-        </w:rPr>
-        <w:lastRenderedPageBreak/>
-        <w:t>Dustin</w:t>
-      </w:r>
-    </w:p>
-    <w:p>
-      <w:pPr>
-        <w:pStyle w:val="ListParagraph"/>
-        <w:numPr>
-          <w:ilvl w:val="1"/>
-          <w:numId w:val="4"/>
-        </w:numPr>
-      </w:pPr>
-      <w:r>
-        <w:t>S</w:t>
-      </w:r>
-      <w:r>
-        <w:t xml:space="preserve"> – I noticed Dustin was having trouble navigating through a system th</w:t>
-      </w:r>
-      <w:r>
-        <w:t>at I had extensive experience with registering deals in</w:t>
-      </w:r>
-      <w:r>
-        <w:t>.</w:t>
-      </w:r>
-    </w:p>
-    <w:p>
-      <w:pPr>
-        <w:pStyle w:val="ListParagraph"/>
-        <w:numPr>
-          <w:ilvl w:val="1"/>
-          <w:numId w:val="4"/>
-        </w:numPr>
-      </w:pPr>
-      <w:r>
-        <w:t>T</w:t>
-      </w:r>
-      <w:r>
-        <w:t xml:space="preserve"> – </w:t>
-      </w:r>
-      <w:r>
-        <w:t>As a Cloud Solution Architect, we have the responsibility at times to train and coach counterparts. I have</w:t>
-      </w:r>
-      <w:r>
-        <w:t xml:space="preserve"> engage</w:t>
-      </w:r>
-      <w:r>
-        <w:t>d</w:t>
-      </w:r>
-      <w:r>
-        <w:t xml:space="preserve"> on opportunities where reps need coordination </w:t>
-      </w:r>
-      <w:r>
-        <w:t xml:space="preserve">or involvement </w:t>
-      </w:r>
-      <w:r>
-        <w:t>with a cloud partne</w:t>
-      </w:r>
-      <w:r>
-        <w:t>r to work together to try to win the opportunity</w:t>
-      </w:r>
-      <w:r>
-        <w:t xml:space="preserve"> fast.</w:t>
-      </w:r>
-    </w:p>
-    <w:p>
-      <w:pPr>
-        <w:pStyle w:val="ListParagraph"/>
-        <w:numPr>
-          <w:ilvl w:val="1"/>
-          <w:numId w:val="4"/>
-        </w:numPr>
-      </w:pPr>
-      <w:r>
-        <w:t>A</w:t>
-      </w:r>
-      <w:r>
-        <w:t xml:space="preserve"> – I sent </w:t>
-      </w:r>
-      <w:r>
-        <w:t>a</w:t>
-      </w:r>
-      <w:r>
-        <w:t xml:space="preserve"> </w:t>
-      </w:r>
-      <w:r>
-        <w:t xml:space="preserve">calendar </w:t>
-      </w:r>
-      <w:r>
-        <w:t xml:space="preserve">invite to Dustin for 30 minutes. </w:t>
-      </w:r>
-      <w:r>
-        <w:t>I went back to his desk. He opened up the tool. I walked him through each portion of the registration form and what each of the fields meant. I walked him through what would happen in terms of next steps once the deal was registered.</w:t>
-      </w:r>
-    </w:p>
-    <w:p>
-      <w:pPr>
-        <w:pStyle w:val="ListParagraph"/>
-        <w:numPr>
-          <w:ilvl w:val="1"/>
-          <w:numId w:val="4"/>
-        </w:numPr>
-      </w:pPr>
-      <w:r>
-        <w:t>R</w:t>
-      </w:r>
-      <w:r>
-        <w:t xml:space="preserve"> – It minimized the amount of questions Dustin had particularly in registering a deal</w:t>
-      </w:r>
-      <w:r>
-        <w:t xml:space="preserve"> in the tool our team utilized</w:t>
-      </w:r>
-      <w:r>
-        <w:t xml:space="preserve">. </w:t>
-      </w:r>
-    </w:p>
-    <w:p>
-      <w:pPr>
-        <w:pStyle w:val="ListParagraph"/>
-        <w:numPr>
-          <w:ilvl w:val="1"/>
-          <w:numId w:val="4"/>
-        </w:numPr>
-      </w:pPr>
-      <w:r>
-        <w:t>M</w:t>
-      </w:r>
-      <w:r>
+        <w:rPr>
+          <w:b/>
+        </w:rPr>
         <w:t xml:space="preserve"> – He register</w:t>
       </w:r>
       <w:r>
+        <w:rPr>
+          <w:b/>
+        </w:rPr>
         <w:t>ed</w:t>
       </w:r>
       <w:r>
+        <w:rPr>
+          <w:b/>
+        </w:rPr>
         <w:t xml:space="preserve"> 10 additional deals </w:t>
       </w:r>
       <w:r>
+        <w:rPr>
+          <w:b/>
+        </w:rPr>
         <w:t>thereafter on his own</w:t>
       </w:r>
       <w:r>
+        <w:rPr>
+          <w:b/>
+        </w:rPr>
         <w:t>.</w:t>
       </w:r>
     </w:p>
@@ -4979,28 +5498,52 @@
           <w:ilvl w:val="0"/>
           <w:numId w:val="7"/>
         </w:numPr>
-      </w:pPr>
-      <w:r>
+        <w:rPr>
+          <w:b/>
+        </w:rPr>
+      </w:pPr>
+      <w:r>
+        <w:rPr>
+          <w:b/>
+        </w:rPr>
         <w:t xml:space="preserve">Onboarding calls – </w:t>
       </w:r>
       <w:r>
+        <w:rPr>
+          <w:b/>
+        </w:rPr>
         <w:t>Corporate Networks</w:t>
       </w:r>
       <w:r>
+        <w:rPr>
+          <w:b/>
+        </w:rPr>
         <w:t xml:space="preserve"> </w:t>
       </w:r>
       <w:r>
+        <w:rPr>
+          <w:b/>
+        </w:rPr>
         <w:t xml:space="preserve">touchpoint </w:t>
       </w:r>
       <w:r>
+        <w:rPr>
+          <w:b/>
+        </w:rPr>
         <w:t xml:space="preserve">or </w:t>
       </w:r>
       <w:proofErr w:type="spellStart"/>
       <w:r>
+        <w:rPr>
+          <w:b/>
+        </w:rPr>
         <w:t>Egads</w:t>
       </w:r>
       <w:proofErr w:type="spellEnd"/>
       <w:r>
+        <w:rPr>
+          <w:b/>
+        </w:rPr>
         <w:t xml:space="preserve"> kick-off</w:t>
       </w:r>
     </w:p>
@@ -5011,35 +5554,82 @@
           <w:ilvl w:val="1"/>
           <w:numId w:val="7"/>
         </w:numPr>
-      </w:pPr>
-      <w:r>
+        <w:rPr>
+          <w:b/>
+        </w:rPr>
+      </w:pPr>
+      <w:r>
+        <w:rPr>
+          <w:b/>
+        </w:rPr>
         <w:t>S</w:t>
       </w:r>
       <w:r>
+        <w:rPr>
+          <w:b/>
+        </w:rPr>
         <w:t xml:space="preserve"> – </w:t>
       </w:r>
       <w:r>
+        <w:rPr>
+          <w:b/>
+        </w:rPr>
         <w:t>Ofte</w:t>
       </w:r>
       <w:r>
+        <w:rPr>
+          <w:b/>
+        </w:rPr>
         <w:t>n as an Cloud Solution Architect in my role</w:t>
       </w:r>
       <w:r>
+        <w:rPr>
+          <w:b/>
+        </w:rPr>
         <w:t xml:space="preserve">, we would get invites for calls </w:t>
       </w:r>
       <w:r>
+        <w:rPr>
+          <w:b/>
+        </w:rPr>
         <w:t xml:space="preserve">from our field </w:t>
       </w:r>
       <w:r>
-        <w:t xml:space="preserve">in the same day or across various </w:t>
-      </w:r>
-      <w:r>
-        <w:t xml:space="preserve">different </w:t>
-      </w:r>
-      <w:r>
+        <w:rPr>
+          <w:b/>
+        </w:rPr>
+        <w:t xml:space="preserve">in the same day or across </w:t>
+      </w:r>
+      <w:proofErr w:type="gramStart"/>
+      <w:r>
+        <w:rPr>
+          <w:b/>
+        </w:rPr>
+        <w:t xml:space="preserve">various </w:t>
+      </w:r>
+      <w:r>
+        <w:rPr>
+          <w:b/>
+        </w:rPr>
+        <w:t>different</w:t>
+      </w:r>
+      <w:proofErr w:type="gramEnd"/>
+      <w:r>
+        <w:rPr>
+          <w:b/>
+        </w:rPr>
+        <w:t xml:space="preserve"> </w:t>
+      </w:r>
+      <w:r>
+        <w:rPr>
+          <w:b/>
+        </w:rPr>
         <w:t xml:space="preserve">days </w:t>
       </w:r>
       <w:r>
+        <w:rPr>
+          <w:b/>
+        </w:rPr>
         <w:t>to support various customers. I had an occasion where I received two calls for different customers at the same time.</w:t>
       </w:r>
     </w:p>
@@ -5050,29 +5640,56 @@
           <w:ilvl w:val="1"/>
           <w:numId w:val="7"/>
         </w:numPr>
-      </w:pPr>
-      <w:r>
+        <w:rPr>
+          <w:b/>
+        </w:rPr>
+      </w:pPr>
+      <w:r>
+        <w:rPr>
+          <w:b/>
+        </w:rPr>
         <w:t>T</w:t>
       </w:r>
       <w:r>
+        <w:rPr>
+          <w:b/>
+        </w:rPr>
         <w:t xml:space="preserve"> - </w:t>
       </w:r>
       <w:r>
+        <w:rPr>
+          <w:b/>
+        </w:rPr>
         <w:t>Part of my job is to lead product demonstrations for our customers and kick off a project that shows and con</w:t>
       </w:r>
       <w:r>
+        <w:rPr>
+          <w:b/>
+        </w:rPr>
         <w:t>veys</w:t>
       </w:r>
       <w:r>
+        <w:rPr>
+          <w:b/>
+        </w:rPr>
         <w:t xml:space="preserve"> we take care of our </w:t>
       </w:r>
       <w:r>
+        <w:rPr>
+          <w:b/>
+        </w:rPr>
         <w:t>customers</w:t>
       </w:r>
       <w:r>
+        <w:rPr>
+          <w:b/>
+        </w:rPr>
         <w:t xml:space="preserve"> and we’re engaged everything step of the way.</w:t>
       </w:r>
       <w:r>
+        <w:rPr>
+          <w:b/>
+        </w:rPr>
         <w:t xml:space="preserve"> How did I take care of this issue?</w:t>
       </w:r>
     </w:p>
@@ -5083,44 +5700,97 @@
           <w:ilvl w:val="1"/>
           <w:numId w:val="7"/>
         </w:numPr>
-      </w:pPr>
-      <w:r>
+        <w:rPr>
+          <w:b/>
+        </w:rPr>
+      </w:pPr>
+      <w:r>
+        <w:rPr>
+          <w:b/>
+        </w:rPr>
         <w:t>A</w:t>
       </w:r>
       <w:r>
+        <w:rPr>
+          <w:b/>
+        </w:rPr>
         <w:t xml:space="preserve"> – I reviewed when both calls were and at what time. I analyzed where each customer was in the sales cycle. Corporate Networks was further down</w:t>
       </w:r>
       <w:r>
+        <w:rPr>
+          <w:b/>
+        </w:rPr>
         <w:t xml:space="preserve"> the funnel</w:t>
       </w:r>
       <w:r>
+        <w:rPr>
+          <w:b/>
+        </w:rPr>
         <w:t xml:space="preserve"> just needing a touch base. </w:t>
       </w:r>
       <w:proofErr w:type="spellStart"/>
       <w:r>
+        <w:rPr>
+          <w:b/>
+        </w:rPr>
         <w:t>EGAd’s</w:t>
       </w:r>
       <w:proofErr w:type="spellEnd"/>
       <w:r>
+        <w:rPr>
+          <w:b/>
+        </w:rPr>
         <w:t xml:space="preserve"> LLC</w:t>
       </w:r>
       <w:r>
+        <w:rPr>
+          <w:b/>
+        </w:rPr>
         <w:t xml:space="preserve"> was just starting</w:t>
       </w:r>
       <w:r>
+        <w:rPr>
+          <w:b/>
+        </w:rPr>
         <w:t xml:space="preserve"> a new project</w:t>
       </w:r>
       <w:r>
+        <w:rPr>
+          <w:b/>
+        </w:rPr>
         <w:t xml:space="preserve">. I looked to see if I could have someone sit in for me and found </w:t>
       </w:r>
       <w:r>
+        <w:rPr>
+          <w:b/>
+        </w:rPr>
         <w:t xml:space="preserve">a </w:t>
       </w:r>
       <w:r>
+        <w:rPr>
+          <w:b/>
+        </w:rPr>
         <w:t>counterpart</w:t>
       </w:r>
       <w:r>
-        <w:t xml:space="preserve"> in this particular case that could help.</w:t>
+        <w:rPr>
+          <w:b/>
+        </w:rPr>
+        <w:t xml:space="preserve"> in this </w:t>
+      </w:r>
+      <w:proofErr w:type="gramStart"/>
+      <w:r>
+        <w:rPr>
+          <w:b/>
+        </w:rPr>
+        <w:t>particular case</w:t>
+      </w:r>
+      <w:proofErr w:type="gramEnd"/>
+      <w:r>
+        <w:rPr>
+          <w:b/>
+        </w:rPr>
+        <w:t xml:space="preserve"> that could help.</w:t>
       </w:r>
     </w:p>
     <w:p>
@@ -5130,17 +5800,32 @@
           <w:ilvl w:val="1"/>
           <w:numId w:val="7"/>
         </w:numPr>
-      </w:pPr>
-      <w:r>
+        <w:rPr>
+          <w:b/>
+        </w:rPr>
+      </w:pPr>
+      <w:r>
+        <w:rPr>
+          <w:b/>
+        </w:rPr>
         <w:t>R</w:t>
       </w:r>
       <w:r>
+        <w:rPr>
+          <w:b/>
+        </w:rPr>
         <w:t xml:space="preserve"> – Both customers progressed through their cycle</w:t>
       </w:r>
       <w:r>
+        <w:rPr>
+          <w:b/>
+        </w:rPr>
         <w:t>s</w:t>
       </w:r>
       <w:r>
+        <w:rPr>
+          <w:b/>
+        </w:rPr>
         <w:t xml:space="preserve"> even further as a result.</w:t>
       </w:r>
     </w:p>
@@ -5151,11 +5836,20 @@
           <w:ilvl w:val="1"/>
           <w:numId w:val="7"/>
         </w:numPr>
-      </w:pPr>
-      <w:r>
+        <w:rPr>
+          <w:b/>
+        </w:rPr>
+      </w:pPr>
+      <w:r>
+        <w:rPr>
+          <w:b/>
+        </w:rPr>
         <w:t>M</w:t>
       </w:r>
       <w:r>
+        <w:rPr>
+          <w:b/>
+        </w:rPr>
         <w:t xml:space="preserve"> – Corporate Networks started billing $10K MRR through this.</w:t>
       </w:r>
     </w:p>
@@ -5170,24 +5864,65 @@
       </w:pPr>
     </w:p>
     <w:p>
-      <w:r>
+      <w:pPr>
+        <w:rPr>
+          <w:b/>
+        </w:rPr>
+      </w:pPr>
+      <w:r>
+        <w:rPr>
+          <w:b/>
+        </w:rPr>
         <w:t>Polycom marketing material</w:t>
       </w:r>
     </w:p>
     <w:p>
-      <w:r>
+      <w:pPr>
+        <w:rPr>
+          <w:b/>
+        </w:rPr>
+      </w:pPr>
+      <w:r>
+        <w:rPr>
+          <w:b/>
+        </w:rPr>
         <w:t>Honda accord trading it in</w:t>
       </w:r>
     </w:p>
     <w:p>
+      <w:pPr>
+        <w:rPr>
+          <w:b/>
+        </w:rPr>
+      </w:pPr>
       <w:proofErr w:type="spellStart"/>
       <w:r>
+        <w:rPr>
+          <w:b/>
+        </w:rPr>
         <w:t>Souri</w:t>
       </w:r>
       <w:proofErr w:type="spellEnd"/>
       <w:r>
+        <w:rPr>
+          <w:b/>
+        </w:rPr>
         <w:t xml:space="preserve"> not doing his job</w:t>
       </w:r>
+    </w:p>
+    <w:p>
+      <w:pPr>
+        <w:pBdr>
+          <w:bottom w:val="single" w:sz="12" w:space="1" w:color="auto"/>
+        </w:pBdr>
+      </w:pPr>
+    </w:p>
+    <w:p>
+      <w:pPr>
+        <w:pBdr>
+          <w:bottom w:val="single" w:sz="12" w:space="1" w:color="auto"/>
+        </w:pBdr>
+      </w:pPr>
     </w:p>
     <w:p/>
     <w:p/>
@@ -5242,8 +5977,15 @@
           <w:ilvl w:val="0"/>
           <w:numId w:val="2"/>
         </w:numPr>
-      </w:pPr>
-      <w:r>
+        <w:rPr>
+          <w:b/>
+        </w:rPr>
+      </w:pPr>
+      <w:r>
+        <w:rPr>
+          <w:b/>
+        </w:rPr>
+        <w:lastRenderedPageBreak/>
         <w:t>Give an example of a complicated customer problem that couldn’t be solved immediately but what steps did you take to get there?</w:t>
       </w:r>
     </w:p>
@@ -5254,8 +5996,14 @@
           <w:ilvl w:val="0"/>
           <w:numId w:val="2"/>
         </w:numPr>
-      </w:pPr>
-      <w:r>
+        <w:rPr>
+          <w:b/>
+        </w:rPr>
+      </w:pPr>
+      <w:r>
+        <w:rPr>
+          <w:b/>
+        </w:rPr>
         <w:t>You have 2,000,000 trial customers out of them 500,000 have converted into revenue. You’re looking to increase conversion to 10%. How would you do it?</w:t>
       </w:r>
     </w:p>
@@ -5266,9 +6014,14 @@
           <w:ilvl w:val="0"/>
           <w:numId w:val="2"/>
         </w:numPr>
-      </w:pPr>
-      <w:r>
-        <w:lastRenderedPageBreak/>
+        <w:rPr>
+          <w:b/>
+        </w:rPr>
+      </w:pPr>
+      <w:r>
+        <w:rPr>
+          <w:b/>
+        </w:rPr>
         <w:t>Image that you have been tasked with improving customer satisfaction. You can only do it with the tools you have in place. Current satisfaction is 80%. You would like to get to 90%.</w:t>
       </w:r>
     </w:p>
@@ -5476,6 +6229,7 @@
     <w:p/>
     <w:p>
       <w:r>
+        <w:lastRenderedPageBreak/>
         <w:t>Deliver:</w:t>
       </w:r>
     </w:p>
@@ -5488,7 +6242,6 @@
     </w:p>
     <w:p>
       <w:r>
-        <w:lastRenderedPageBreak/>
         <w:t>Progressive realization of a worthy ideal</w:t>
       </w:r>
     </w:p>
@@ -5538,12 +6291,28 @@
     </w:p>
     <w:p/>
     <w:p>
-      <w:r>
+      <w:pPr>
+        <w:rPr>
+          <w:b/>
+        </w:rPr>
+      </w:pPr>
+      <w:r>
+        <w:rPr>
+          <w:b/>
+        </w:rPr>
         <w:t>What do you hope I will accomplish in this position?</w:t>
       </w:r>
     </w:p>
     <w:p>
-      <w:r>
+      <w:pPr>
+        <w:rPr>
+          <w:b/>
+        </w:rPr>
+      </w:pPr>
+      <w:r>
+        <w:rPr>
+          <w:b/>
+        </w:rPr>
         <w:t>What goals do you have for the company, yourself, and employees over the next five years?</w:t>
       </w:r>
     </w:p>
@@ -5584,15 +6353,29 @@
       </w:r>
     </w:p>
     <w:p>
-      <w:r>
+      <w:pPr>
+        <w:rPr>
+          <w:b/>
+        </w:rPr>
+      </w:pPr>
+      <w:r>
+        <w:rPr>
+          <w:b/>
+        </w:rPr>
         <w:t>How competitive are </w:t>
       </w:r>
       <w:hyperlink r:id="rId8" w:tgtFrame="_blank" w:history="1">
         <w:r>
+          <w:rPr>
+            <w:b/>
+          </w:rPr>
           <w:t>your employees</w:t>
         </w:r>
       </w:hyperlink>
       <w:r>
+        <w:rPr>
+          <w:b/>
+        </w:rPr>
         <w:t>?</w:t>
       </w:r>
     </w:p>
@@ -5610,7 +6393,15 @@
       </w:r>
     </w:p>
     <w:p>
-      <w:r>
+      <w:pPr>
+        <w:rPr>
+          <w:b/>
+        </w:rPr>
+      </w:pPr>
+      <w:r>
+        <w:rPr>
+          <w:b/>
+        </w:rPr>
         <w:t>Is there any other information I can provide you with?</w:t>
       </w:r>
     </w:p>
@@ -5620,18 +6411,271 @@
       </w:r>
     </w:p>
     <w:p>
-      <w:r>
+      <w:pPr>
+        <w:rPr>
+          <w:b/>
+        </w:rPr>
+      </w:pPr>
+      <w:r>
+        <w:rPr>
+          <w:b/>
+        </w:rPr>
         <w:t>Where do you see Google going in the market?</w:t>
       </w:r>
     </w:p>
     <w:p>
-      <w:r>
+      <w:pPr>
+        <w:rPr>
+          <w:b/>
+        </w:rPr>
+      </w:pPr>
+      <w:r>
+        <w:rPr>
+          <w:b/>
+        </w:rPr>
         <w:t>What is the culture like?</w:t>
+      </w:r>
+    </w:p>
+    <w:p/>
+    <w:p/>
+    <w:p>
+      <w:hyperlink r:id="rId10" w:history="1">
+        <w:r>
+          <w:rPr>
+            <w:rStyle w:val="Hyperlink"/>
+          </w:rPr>
+          <w:t>https://12factor.net/</w:t>
+        </w:r>
+      </w:hyperlink>
+    </w:p>
+    <w:p>
+      <w:hyperlink r:id="rId11" w:history="1">
+        <w:r>
+          <w:rPr>
+            <w:rStyle w:val="Hyperlink"/>
+          </w:rPr>
+          <w:t>https://www.gcppodcast.com/post/episode-62-cloud-spanner-with-deepti-srivastava/</w:t>
+        </w:r>
+      </w:hyperlink>
+    </w:p>
+    <w:p/>
+    <w:p>
+      <w:pPr>
+        <w:jc w:val="center"/>
+        <w:rPr>
+          <w:u w:val="single"/>
+        </w:rPr>
+      </w:pPr>
+      <w:r>
+        <w:rPr>
+          <w:u w:val="single"/>
+        </w:rPr>
+        <w:t>Problem</w:t>
+      </w:r>
+    </w:p>
+    <w:p/>
+    <w:p>
+      <w:r>
+        <w:t>Requirements</w:t>
+      </w:r>
+      <w:r>
+        <w:t>:</w:t>
+      </w:r>
+    </w:p>
+    <w:p>
+      <w:pPr>
+        <w:pStyle w:val="ListParagraph"/>
+        <w:numPr>
+          <w:ilvl w:val="0"/>
+          <w:numId w:val="7"/>
+        </w:numPr>
+      </w:pPr>
+      <w:r>
+        <w:t>Replace OS with Chrome OS on POS system. Firewall restrictions</w:t>
+      </w:r>
+    </w:p>
+    <w:p>
+      <w:pPr>
+        <w:pStyle w:val="ListParagraph"/>
+        <w:numPr>
+          <w:ilvl w:val="0"/>
+          <w:numId w:val="7"/>
+        </w:numPr>
+      </w:pPr>
+      <w:hyperlink r:id="rId12" w:history="1">
+        <w:r>
+          <w:rPr>
+            <w:rStyle w:val="Hyperlink"/>
+          </w:rPr>
+          <w:t>https://support.google.com/chrome/a/answer/6334001?hl=en</w:t>
+        </w:r>
+      </w:hyperlink>
+    </w:p>
+    <w:p>
+      <w:pPr>
+        <w:pStyle w:val="ListParagraph"/>
+        <w:numPr>
+          <w:ilvl w:val="0"/>
+          <w:numId w:val="7"/>
+        </w:numPr>
+      </w:pPr>
+      <w:r>
+        <w:t xml:space="preserve">Like to </w:t>
+      </w:r>
+      <w:r>
+        <w:t>open</w:t>
+      </w:r>
+      <w:r>
+        <w:t xml:space="preserve"> traffic to specific endpoints but not all google. Don’t need access to G Suite</w:t>
+      </w:r>
+    </w:p>
+    <w:p>
+      <w:pPr>
+        <w:pStyle w:val="ListParagraph"/>
+        <w:numPr>
+          <w:ilvl w:val="0"/>
+          <w:numId w:val="7"/>
+        </w:numPr>
+      </w:pPr>
+      <w:r>
+        <w:t>Google traffic is SSL encrypted. Aging infrastructure doesn’t support it and breaks logging. General traffic to google.com can’t be allowed. No further details given in logs.</w:t>
+      </w:r>
+    </w:p>
+    <w:p>
+      <w:pPr>
+        <w:pStyle w:val="ListParagraph"/>
+        <w:numPr>
+          <w:ilvl w:val="0"/>
+          <w:numId w:val="7"/>
+        </w:numPr>
+      </w:pPr>
+      <w:r>
+        <w:t xml:space="preserve">Chrome devices need constant </w:t>
+      </w:r>
+      <w:r>
+        <w:t xml:space="preserve">contact </w:t>
       </w:r>
       <w:bookmarkStart w:id="0" w:name="_GoBack"/>
       <w:bookmarkEnd w:id="0"/>
-    </w:p>
-    <w:p/>
+      <w:r>
+        <w:t>to google policy servers so changes in management console can reach POS devices</w:t>
+      </w:r>
+    </w:p>
+    <w:p>
+      <w:pPr>
+        <w:pStyle w:val="ListParagraph"/>
+        <w:numPr>
+          <w:ilvl w:val="0"/>
+          <w:numId w:val="7"/>
+        </w:numPr>
+      </w:pPr>
+      <w:r>
+        <w:t>Customer can’t connect to POS devices to a non-PCI compliant network</w:t>
+      </w:r>
+    </w:p>
+    <w:p>
+      <w:pPr>
+        <w:pStyle w:val="ListParagraph"/>
+        <w:numPr>
+          <w:ilvl w:val="0"/>
+          <w:numId w:val="7"/>
+        </w:numPr>
+      </w:pPr>
+      <w:r>
+        <w:t xml:space="preserve">2-way traffic between </w:t>
+      </w:r>
+      <w:r>
+        <w:t>POS devices</w:t>
+      </w:r>
+      <w:r>
+        <w:t xml:space="preserve"> and endpoints must be allowed</w:t>
+      </w:r>
+    </w:p>
+    <w:p>
+      <w:pPr>
+        <w:pStyle w:val="ListParagraph"/>
+        <w:numPr>
+          <w:ilvl w:val="0"/>
+          <w:numId w:val="7"/>
+        </w:numPr>
+      </w:pPr>
+      <w:r>
+        <w:t xml:space="preserve">Appliance communicates to their external </w:t>
+      </w:r>
+      <w:r>
+        <w:t xml:space="preserve">payment gateway over SSL. Can’t handle general routing. Bought it from payment gateway vendor. Don’t want to setup SSL proxy in their own environment. Moving away from on-premise (cost). Hassle with SSL proxy appliance. </w:t>
+      </w:r>
+    </w:p>
+    <w:p>
+      <w:pPr>
+        <w:pStyle w:val="ListParagraph"/>
+        <w:numPr>
+          <w:ilvl w:val="0"/>
+          <w:numId w:val="7"/>
+        </w:numPr>
+      </w:pPr>
+      <w:r>
+        <w:lastRenderedPageBreak/>
+        <w:t xml:space="preserve">SSL proxy deployed in GCP? Connect to </w:t>
+      </w:r>
+      <w:r>
+        <w:t>on-premise</w:t>
+      </w:r>
+      <w:r>
+        <w:t xml:space="preserve"> and filter traffic to desired Google endpoints</w:t>
+      </w:r>
+    </w:p>
+    <w:p>
+      <w:pPr>
+        <w:pStyle w:val="ListParagraph"/>
+        <w:numPr>
+          <w:ilvl w:val="0"/>
+          <w:numId w:val="7"/>
+        </w:numPr>
+      </w:pPr>
+      <w:r>
+        <w:t>CDE must be isolated and segregated from internet and other internal networks</w:t>
+      </w:r>
+    </w:p>
+    <w:p>
+      <w:pPr>
+        <w:pStyle w:val="ListParagraph"/>
+        <w:numPr>
+          <w:ilvl w:val="0"/>
+          <w:numId w:val="7"/>
+        </w:numPr>
+      </w:pPr>
+      <w:r>
+        <w:t>Traffic moving from on-premise to proxy can’t be exposed to an external network unless connection is segregated by a firewall.</w:t>
+      </w:r>
+    </w:p>
+    <w:p>
+      <w:pPr>
+        <w:pStyle w:val="ListParagraph"/>
+        <w:numPr>
+          <w:ilvl w:val="0"/>
+          <w:numId w:val="7"/>
+        </w:numPr>
+      </w:pPr>
+      <w:r>
+        <w:t>1000 stores with 3-5 POS machines in each</w:t>
+      </w:r>
+      <w:r>
+        <w:t xml:space="preserve"> (5000)</w:t>
+      </w:r>
+    </w:p>
+    <w:p>
+      <w:pPr>
+        <w:pStyle w:val="ListParagraph"/>
+        <w:numPr>
+          <w:ilvl w:val="0"/>
+          <w:numId w:val="7"/>
+        </w:numPr>
+      </w:pPr>
+      <w:r>
+        <w:t>Terminal -&gt; BackOffice Server -&gt; Firewall -&gt; Internet -&gt; Processor -&gt; Storage Database -&gt; Customer</w:t>
+      </w:r>
+    </w:p>
     <w:p/>
     <w:sectPr>
       <w:pgSz w:w="12240" w:h="15840"/>
@@ -5761,7 +6805,7 @@
   <w:abstractNum w:abstractNumId="1" w15:restartNumberingAfterBreak="0">
     <w:nsid w:val="0A5754F7"/>
     <w:multiLevelType w:val="hybridMultilevel"/>
-    <w:tmpl w:val="189C8220"/>
+    <w:tmpl w:val="6B0AD678"/>
     <w:lvl w:ilvl="0" w:tplc="04090001">
       <w:start w:val="1"/>
       <w:numFmt w:val="bullet"/>

</xml_diff>